<commit_message>
worked on some new plots
precip vs sedpods and tubes
</commit_message>
<xml_diff>
--- a/Data/Comparison with other Literature.docx
+++ b/Data/Comparison with other Literature.docx
@@ -26,7 +26,6 @@
                 <w:b/>
               </w:rPr>
             </w:pPr>
-            <w:bookmarkStart w:id="0" w:name="_GoBack"/>
             <w:r>
               <w:rPr>
                 <w:b/>
@@ -125,7 +124,7 @@
               <w:fldChar w:fldCharType="begin" w:fldLock="1"/>
             </w:r>
             <w:r>
-              <w:instrText>ADDIN CSL_CITATION { "citationItems" : [ { "id" : "ITEM-1", "itemData" : { "DOI" : "10.1016/j.marpolbul.2006.01.008", "ISSN" : "0025-326X", "PMID" : "16545399", "abstract" : "Sediment traps were used to evaluate the frequency, cause, and relative intensity of sediment mobility/resuspension along the fringing coral reef off southern Molokai (February 2000-May 2002). Two storms with high rainfall, floods, and exceptionally high waves resulted in sediment collection rates&gt;1000 times higher than during non-storm periods, primarily because of sediment resuspension by waves. Based on quantity and composition of trapped sediment, floods recharged the reef flat with land-derived sediment, but had a low potential for burying coral on the fore reef when accompanied by high waves. The trapped sediments have low concentrations of anthropogenic metals. The magnetic properties of trapped sediment may provide information about the sources of land-derived sediment reaching the fore reef. The high trapping rate and low sediment cover indicate that coral surfaces on the fore reef are exposed to transient resuspended sediment, and that the traps do not measure net sediment accumulation on the reef surface.", "author" : [ { "dropping-particle" : "", "family" : "Bothner", "given" : "Michael H.", "non-dropping-particle" : "", "parse-names" : false, "suffix" : "" }, { "dropping-particle" : "", "family" : "Reynolds", "given" : "Richard L.", "non-dropping-particle" : "", "parse-names" : false, "suffix" : "" }, { "dropping-particle" : "", "family" : "Casso", "given" : "Michael A.", "non-dropping-particle" : "", "parse-names" : false, "suffix" : "" }, { "dropping-particle" : "", "family" : "Storlazzi", "given" : "Curt D.", "non-dropping-particle" : "", "parse-names" : false, "suffix" : "" }, { "dropping-particle" : "", "family" : "Field", "given" : "Michael E.", "non-dropping-particle" : "", "parse-names" : false, "suffix" : "" } ], "container-title" : "Marine pollution bulletin", "id" : "ITEM-1", "issue" : "9", "issued" : { "date-parts" : [ [ "2006", "9" ] ] }, "page" : "1034-47", "title" : "Quantity, composition, and source of sediment collected in sediment traps along the fringing coral reef off Molokai, Hawaii.", "type" : "article-journal", "volume" : "52" }, "uris" : [ "http://www.mendeley.com/documents/?uuid=0dc48c07-24a1-4da5-95ad-c2a3f411e96b" ] } ], "mendeley" : { "previouslyFormattedCitation" : "(Bothner et al., 2006)" }, "properties" : { "noteIndex" : 0 }, "schema" : "https://github.com/citation-style-language/schema/raw/master/csl-citation.json" }</w:instrText>
+              <w:instrText>ADDIN CSL_CITATION { "citationItems" : [ { "id" : "ITEM-1", "itemData" : { "DOI" : "10.1016/j.marpolbul.2006.01.008", "ISSN" : "0025-326X", "PMID" : "16545399", "abstract" : "Sediment traps were used to evaluate the frequency, cause, and relative intensity of sediment mobility/resuspension along the fringing coral reef off southern Molokai (February 2000-May 2002). Two storms with high rainfall, floods, and exceptionally high waves resulted in sediment collection rates&gt;1000 times higher than during non-storm periods, primarily because of sediment resuspension by waves. Based on quantity and composition of trapped sediment, floods recharged the reef flat with land-derived sediment, but had a low potential for burying coral on the fore reef when accompanied by high waves. The trapped sediments have low concentrations of anthropogenic metals. The magnetic properties of trapped sediment may provide information about the sources of land-derived sediment reaching the fore reef. The high trapping rate and low sediment cover indicate that coral surfaces on the fore reef are exposed to transient resuspended sediment, and that the traps do not measure net sediment accumulation on the reef surface.", "author" : [ { "dropping-particle" : "", "family" : "Bothner", "given" : "Michael H.", "non-dropping-particle" : "", "parse-names" : false, "suffix" : "" }, { "dropping-particle" : "", "family" : "Reynolds", "given" : "Richard L.", "non-dropping-particle" : "", "parse-names" : false, "suffix" : "" }, { "dropping-particle" : "", "family" : "Casso", "given" : "Michael A.", "non-dropping-particle" : "", "parse-names" : false, "suffix" : "" }, { "dropping-particle" : "", "family" : "Storlazzi", "given" : "Curt D.", "non-dropping-particle" : "", "parse-names" : false, "suffix" : "" }, { "dropping-particle" : "", "family" : "Field", "given" : "Michael E.", "non-dropping-particle" : "", "parse-names" : false, "suffix" : "" } ], "container-title" : "Marine pollution bulletin", "id" : "ITEM-1", "issue" : "9", "issued" : { "date-parts" : [ [ "2006", "9" ] ] }, "page" : "1034-47", "title" : "Quantity, composition, and source of sediment collected in sediment traps along the fringing coral reef off Molokai, Hawaii.", "type" : "article-journal", "volume" : "52" }, "uris" : [ "http://www.mendeley.com/documents/?uuid=0dc48c07-24a1-4da5-95ad-c2a3f411e96b" ] } ], "mendeley" : { "formattedCitation" : "(Bothner et al., 2006)", "plainTextFormattedCitation" : "(Bothner et al., 2006)", "previouslyFormattedCitation" : "(Bothner et al., 2006)" }, "properties" : { "noteIndex" : 0 }, "schema" : "https://github.com/citation-style-language/schema/raw/master/csl-citation.json" }</w:instrText>
             </w:r>
             <w:r>
               <w:fldChar w:fldCharType="separate"/>
@@ -232,7 +231,7 @@
               <w:fldChar w:fldCharType="begin" w:fldLock="1"/>
             </w:r>
             <w:r>
-              <w:instrText>ADDIN CSL_CITATION { "citationItems" : [ { "id" : "ITEM-1", "itemData" : { "DOI" : "10.1016/j.margeo.2009.05.002", "ISSN" : "00253227", "author" : [ { "dropping-particle" : "", "family" : "Storlazzi", "given" : "Curt D.", "non-dropping-particle" : "", "parse-names" : false, "suffix" : "" }, { "dropping-particle" : "", "family" : "Field", "given" : "Michael E.", "non-dropping-particle" : "", "parse-names" : false, "suffix" : "" }, { "dropping-particle" : "", "family" : "Bothner", "given" : "Michael H.", "non-dropping-particle" : "", "parse-names" : false, "suffix" : "" }, { "dropping-particle" : "", "family" : "Presto", "given" : "M. Kathy", "non-dropping-particle" : "", "parse-names" : false, "suffix" : "" }, { "dropping-particle" : "", "family" : "Draut", "given" : "A.E.", "non-dropping-particle" : "", "parse-names" : false, "suffix" : "" } ], "container-title" : "Marine Geology", "id" : "ITEM-1", "issue" : "3-4", "issued" : { "date-parts" : [ [ "2009", "8" ] ] }, "page" : "140-151", "publisher" : "Elsevier B.V.", "title" : "Sedimentation processes in a coral reef embayment: Hanalei Bay, Kauai", "type" : "article-journal", "volume" : "264" }, "uris" : [ "http://www.mendeley.com/documents/?uuid=09f49c2c-69ad-4993-b204-8d205613525d" ] } ], "mendeley" : { "previouslyFormattedCitation" : "(Storlazzi et al., 2009)" }, "properties" : { "noteIndex" : 0 }, "schema" : "https://github.com/citation-style-language/schema/raw/master/csl-citation.json" }</w:instrText>
+              <w:instrText>ADDIN CSL_CITATION { "citationItems" : [ { "id" : "ITEM-1", "itemData" : { "DOI" : "10.1016/j.margeo.2009.05.002", "ISSN" : "00253227", "author" : [ { "dropping-particle" : "", "family" : "Storlazzi", "given" : "Curt D.", "non-dropping-particle" : "", "parse-names" : false, "suffix" : "" }, { "dropping-particle" : "", "family" : "Field", "given" : "Michael E.", "non-dropping-particle" : "", "parse-names" : false, "suffix" : "" }, { "dropping-particle" : "", "family" : "Bothner", "given" : "Michael H.", "non-dropping-particle" : "", "parse-names" : false, "suffix" : "" }, { "dropping-particle" : "", "family" : "Presto", "given" : "M. Kathy", "non-dropping-particle" : "", "parse-names" : false, "suffix" : "" }, { "dropping-particle" : "", "family" : "Draut", "given" : "A.E.", "non-dropping-particle" : "", "parse-names" : false, "suffix" : "" } ], "container-title" : "Marine Geology", "id" : "ITEM-1", "issue" : "3-4", "issued" : { "date-parts" : [ [ "2009", "8" ] ] }, "page" : "140-151", "publisher" : "Elsevier B.V.", "title" : "Sedimentation processes in a coral reef embayment: Hanalei Bay, Kauai", "type" : "article-journal", "volume" : "264" }, "uris" : [ "http://www.mendeley.com/documents/?uuid=09f49c2c-69ad-4993-b204-8d205613525d" ] } ], "mendeley" : { "formattedCitation" : "(Storlazzi et al., 2009)", "plainTextFormattedCitation" : "(Storlazzi et al., 2009)", "previouslyFormattedCitation" : "(Storlazzi et al., 2009)" }, "properties" : { "noteIndex" : 0 }, "schema" : "https://github.com/citation-style-language/schema/raw/master/csl-citation.json" }</w:instrText>
             </w:r>
             <w:r>
               <w:fldChar w:fldCharType="separate"/>
@@ -253,7 +252,7 @@
               <w:fldChar w:fldCharType="begin" w:fldLock="1"/>
             </w:r>
             <w:r>
-              <w:instrText>ADDIN CSL_CITATION { "citationItems" : [ { "id" : "ITEM-1", "itemData" : { "DOI" : "10.1016/j.ecss.2009.09.014", "ISSN" : "02727714", "author" : [ { "dropping-particle" : "", "family" : "Takesue", "given" : "Renee K.", "non-dropping-particle" : "", "parse-names" : false, "suffix" : "" }, { "dropping-particle" : "", "family" : "Bothner", "given" : "Michael H.", "non-dropping-particle" : "", "parse-names" : false, "suffix" : "" }, { "dropping-particle" : "", "family" : "Reynolds", "given" : "Richard L.", "non-dropping-particle" : "", "parse-names" : false, "suffix" : "" } ], "container-title" : "Estuarine, Coastal and Shelf Science", "id" : "ITEM-1", "issue" : "3", "issued" : { "date-parts" : [ [ "2009", "11" ] ] }, "page" : "459-471", "publisher" : "Elsevier Ltd", "title" : "Sources of land-derived runoff to a coral reef-fringed embayment identified using geochemical tracers in nearshore sediment traps", "type" : "article-journal", "volume" : "85" }, "uris" : [ "http://www.mendeley.com/documents/?uuid=44f776ed-527f-4ece-8776-5d1547626bee" ] } ], "mendeley" : { "previouslyFormattedCitation" : "(Takesue et al., 2009)" }, "properties" : { "noteIndex" : 0 }, "schema" : "https://github.com/citation-style-language/schema/raw/master/csl-citation.json" }</w:instrText>
+              <w:instrText>ADDIN CSL_CITATION { "citationItems" : [ { "id" : "ITEM-1", "itemData" : { "DOI" : "10.1016/j.ecss.2009.09.014", "ISSN" : "02727714", "author" : [ { "dropping-particle" : "", "family" : "Takesue", "given" : "Renee K.", "non-dropping-particle" : "", "parse-names" : false, "suffix" : "" }, { "dropping-particle" : "", "family" : "Bothner", "given" : "Michael H.", "non-dropping-particle" : "", "parse-names" : false, "suffix" : "" }, { "dropping-particle" : "", "family" : "Reynolds", "given" : "Richard L.", "non-dropping-particle" : "", "parse-names" : false, "suffix" : "" } ], "container-title" : "Estuarine, Coastal and Shelf Science", "id" : "ITEM-1", "issue" : "3", "issued" : { "date-parts" : [ [ "2009", "11" ] ] }, "page" : "459-471", "publisher" : "Elsevier Ltd", "title" : "Sources of land-derived runoff to a coral reef-fringed embayment identified using geochemical tracers in nearshore sediment traps", "type" : "article-journal", "volume" : "85" }, "uris" : [ "http://www.mendeley.com/documents/?uuid=44f776ed-527f-4ece-8776-5d1547626bee" ] } ], "mendeley" : { "formattedCitation" : "(Takesue et al., 2009)", "plainTextFormattedCitation" : "(Takesue et al., 2009)", "previouslyFormattedCitation" : "(Takesue et al., 2009)" }, "properties" : { "noteIndex" : 0 }, "schema" : "https://github.com/citation-style-language/schema/raw/master/csl-citation.json" }</w:instrText>
             </w:r>
             <w:r>
               <w:fldChar w:fldCharType="separate"/>
@@ -357,7 +356,7 @@
               <w:fldChar w:fldCharType="begin" w:fldLock="1"/>
             </w:r>
             <w:r>
-              <w:instrText>ADDIN CSL_CITATION { "citationItems" : [ { "id" : "ITEM-1", "itemData" : { "ISBN" : "0722-4028", "author" : [ { "dropping-particle" : "", "family" : "Field", "given" : "Michael E", "non-dropping-particle" : "", "parse-names" : false, "suffix" : "" }, { "dropping-particle" : "", "family" : "Chezar", "given" : "H.", "non-dropping-particle" : "", "parse-names" : false, "suffix" : "" }, { "dropping-particle" : "", "family" : "Storlazzi", "given" : "Curt D", "non-dropping-particle" : "", "parse-names" : false, "suffix" : "" } ], "container-title" : "Coral Reefs", "id" : "ITEM-1", "issued" : { "date-parts" : [ [ "2012" ] ] }, "page" : "1-5", "title" : "SedPods: a low-cost coral proxy for measuring net sedimentation", "type" : "article-journal" }, "uris" : [ "http://www.mendeley.com/documents/?uuid=7e0738a6-4a21-4f04-8752-676153384766" ] } ], "mendeley" : { "previouslyFormattedCitation" : "(Field et al., 2012)" }, "properties" : { "noteIndex" : 0 }, "schema" : "https://github.com/citation-style-language/schema/raw/master/csl-citation.json" }</w:instrText>
+              <w:instrText>ADDIN CSL_CITATION { "citationItems" : [ { "id" : "ITEM-1", "itemData" : { "ISBN" : "0722-4028", "author" : [ { "dropping-particle" : "", "family" : "Field", "given" : "Michael E", "non-dropping-particle" : "", "parse-names" : false, "suffix" : "" }, { "dropping-particle" : "", "family" : "Chezar", "given" : "H.", "non-dropping-particle" : "", "parse-names" : false, "suffix" : "" }, { "dropping-particle" : "", "family" : "Storlazzi", "given" : "Curt D.", "non-dropping-particle" : "", "parse-names" : false, "suffix" : "" } ], "container-title" : "Coral Reefs", "id" : "ITEM-1", "issued" : { "date-parts" : [ [ "2012" ] ] }, "page" : "1-5", "title" : "SedPods: a low-cost coral proxy for measuring net sedimentation", "type" : "article-journal" }, "uris" : [ "http://www.mendeley.com/documents/?uuid=7e0738a6-4a21-4f04-8752-676153384766" ] } ], "mendeley" : { "formattedCitation" : "(Field et al., 2012)", "plainTextFormattedCitation" : "(Field et al., 2012)", "previouslyFormattedCitation" : "(Field et al., 2012)" }, "properties" : { "noteIndex" : 0 }, "schema" : "https://github.com/citation-style-language/schema/raw/master/csl-citation.json" }</w:instrText>
             </w:r>
             <w:r>
               <w:fldChar w:fldCharType="separate"/>
@@ -425,7 +424,7 @@
               <w:fldChar w:fldCharType="begin" w:fldLock="1"/>
             </w:r>
             <w:r>
-              <w:instrText>ADDIN CSL_CITATION { "citationItems" : [ { "id" : "ITEM-1", "itemData" : { "author" : [ { "dropping-particle" : "", "family" : "Gray", "given" : "Sarah C", "non-dropping-particle" : "", "parse-names" : false, "suffix" : "" }, { "dropping-particle" : "", "family" : "Sears", "given" : "Whitney", "non-dropping-particle" : "", "parse-names" : false, "suffix" : "" }, { "dropping-particle" : "", "family" : "Kolupski", "given" : "Megan L", "non-dropping-particle" : "", "parse-names" : false, "suffix" : "" }, { "dropping-particle" : "", "family" : "Hastings", "given" : "Zoe C", "non-dropping-particle" : "", "parse-names" : false, "suffix" : "" }, { "dropping-particle" : "", "family" : "Przyuski", "given" : "Nicholas W", "non-dropping-particle" : "", "parse-names" : false, "suffix" : "" }, { "dropping-particle" : "", "family" : "Fox", "given" : "Michael D", "non-dropping-particle" : "", "parse-names" : false, "suffix" : "" }, { "dropping-particle" : "", "family" : "Degrood", "given" : "Amalia", "non-dropping-particle" : "", "parse-names" : false, "suffix" : "" } ], "container-title" : "12th International Coral Reef Symposium", "id" : "ITEM-1", "issue" : "July", "issued" : { "date-parts" : [ [ "2012" ] ] }, "page" : "9-13", "publisher-place" : "Cairns, Australia", "title" : "Factors affecting land-based sedimentation in coastal bays , US Virgin Islands", "type" : "paper-conference" }, "uris" : [ "http://www.mendeley.com/documents/?uuid=4a550275-a14b-4037-97ec-b971a87eb58c" ] } ], "mendeley" : { "previouslyFormattedCitation" : "(Gray et al., 2012)" }, "properties" : { "noteIndex" : 0 }, "schema" : "https://github.com/citation-style-language/schema/raw/master/csl-citation.json" }</w:instrText>
+              <w:instrText>ADDIN CSL_CITATION { "citationItems" : [ { "id" : "ITEM-1", "itemData" : { "author" : [ { "dropping-particle" : "", "family" : "Gray", "given" : "Sarah C", "non-dropping-particle" : "", "parse-names" : false, "suffix" : "" }, { "dropping-particle" : "", "family" : "Sears", "given" : "Whitney", "non-dropping-particle" : "", "parse-names" : false, "suffix" : "" }, { "dropping-particle" : "", "family" : "Kolupski", "given" : "Megan L", "non-dropping-particle" : "", "parse-names" : false, "suffix" : "" }, { "dropping-particle" : "", "family" : "Hastings", "given" : "Zoe C", "non-dropping-particle" : "", "parse-names" : false, "suffix" : "" }, { "dropping-particle" : "", "family" : "Przyuski", "given" : "Nicholas W", "non-dropping-particle" : "", "parse-names" : false, "suffix" : "" }, { "dropping-particle" : "", "family" : "Fox", "given" : "Michael D", "non-dropping-particle" : "", "parse-names" : false, "suffix" : "" }, { "dropping-particle" : "", "family" : "Degrood", "given" : "Amalia", "non-dropping-particle" : "", "parse-names" : false, "suffix" : "" } ], "container-title" : "12th International Coral Reef Symposium", "id" : "ITEM-1", "issue" : "July", "issued" : { "date-parts" : [ [ "2012" ] ] }, "page" : "9-13", "publisher-place" : "Cairns, Australia", "title" : "Factors affecting land-based sedimentation in coastal bays , US Virgin Islands", "type" : "paper-conference" }, "uris" : [ "http://www.mendeley.com/documents/?uuid=4a550275-a14b-4037-97ec-b971a87eb58c" ] } ], "mendeley" : { "formattedCitation" : "(Gray et al., 2012)", "plainTextFormattedCitation" : "(Gray et al., 2012)", "previouslyFormattedCitation" : "(Gray et al., 2012)" }, "properties" : { "noteIndex" : 0 }, "schema" : "https://github.com/citation-style-language/schema/raw/master/csl-citation.json" }</w:instrText>
             </w:r>
             <w:r>
               <w:fldChar w:fldCharType="separate"/>
@@ -585,11 +584,125 @@
           </w:p>
         </w:tc>
       </w:tr>
-      <w:bookmarkEnd w:id="0"/>
     </w:tbl>
     <w:p/>
     <w:p/>
-    <w:p/>
+    <w:p>
+      <w:pPr>
+        <w:pStyle w:val="NormalWeb"/>
+        <w:ind w:left="480" w:hanging="480"/>
+        <w:divId w:val="1986352857"/>
+        <w:rPr>
+          <w:rFonts w:ascii="Calibri" w:hAnsi="Calibri"/>
+          <w:noProof/>
+          <w:sz w:val="22"/>
+        </w:rPr>
+      </w:pPr>
+      <w:r>
+        <w:fldChar w:fldCharType="begin" w:fldLock="1"/>
+      </w:r>
+      <w:r>
+        <w:instrText xml:space="preserve">ADDIN Mendeley Bibliography CSL_BIBLIOGRAPHY </w:instrText>
+      </w:r>
+      <w:r>
+        <w:fldChar w:fldCharType="separate"/>
+      </w:r>
+      <w:r>
+        <w:rPr>
+          <w:rFonts w:ascii="Calibri" w:hAnsi="Calibri"/>
+          <w:noProof/>
+          <w:sz w:val="22"/>
+        </w:rPr>
+        <w:t>Bothner, M.H., Reynolds, R.L., Casso, M.A., Storlazzi, C.D., Field, M.E., 2006. Quantity, composition, and source of sediment collected in sediment traps along the fringing coral reef off Molokai, Hawaii. Mar. Pollut. Bull. 52, 1034–47. doi:10.1016/j.marpolbul.2006.01.008</w:t>
+      </w:r>
+    </w:p>
+    <w:p>
+      <w:pPr>
+        <w:pStyle w:val="NormalWeb"/>
+        <w:ind w:left="480" w:hanging="480"/>
+        <w:divId w:val="1986352857"/>
+        <w:rPr>
+          <w:rFonts w:ascii="Calibri" w:hAnsi="Calibri"/>
+          <w:noProof/>
+          <w:sz w:val="22"/>
+        </w:rPr>
+      </w:pPr>
+      <w:r>
+        <w:rPr>
+          <w:rFonts w:ascii="Calibri" w:hAnsi="Calibri"/>
+          <w:noProof/>
+          <w:sz w:val="22"/>
+        </w:rPr>
+        <w:t>Field, M.E., Chezar, H., Storlazzi, C.D., 2012. SedPods: a low-cost coral proxy for measuring net sedimentation. Coral Reefs 1–5.</w:t>
+      </w:r>
+    </w:p>
+    <w:p>
+      <w:pPr>
+        <w:pStyle w:val="NormalWeb"/>
+        <w:ind w:left="480" w:hanging="480"/>
+        <w:divId w:val="1986352857"/>
+        <w:rPr>
+          <w:rFonts w:ascii="Calibri" w:hAnsi="Calibri"/>
+          <w:noProof/>
+          <w:sz w:val="22"/>
+        </w:rPr>
+      </w:pPr>
+      <w:r>
+        <w:rPr>
+          <w:rFonts w:ascii="Calibri" w:hAnsi="Calibri"/>
+          <w:noProof/>
+          <w:sz w:val="22"/>
+        </w:rPr>
+        <w:t>Gray, S.C., Sears, W., Kolupski, M.L., Hastings, Z.C., Przyuski, N.W., Fox, M.D., Degrood, A., 2012. Factors affecting land-based sedimentation in coastal bays , US Virgin Islands, in: 12th International Coral Reef Symposium. Cairns, Australia, pp. 9–13.</w:t>
+      </w:r>
+    </w:p>
+    <w:p>
+      <w:pPr>
+        <w:pStyle w:val="NormalWeb"/>
+        <w:ind w:left="480" w:hanging="480"/>
+        <w:divId w:val="1986352857"/>
+        <w:rPr>
+          <w:rFonts w:ascii="Calibri" w:hAnsi="Calibri"/>
+          <w:noProof/>
+          <w:sz w:val="22"/>
+        </w:rPr>
+      </w:pPr>
+      <w:r>
+        <w:rPr>
+          <w:rFonts w:ascii="Calibri" w:hAnsi="Calibri"/>
+          <w:noProof/>
+          <w:sz w:val="22"/>
+        </w:rPr>
+        <w:t>Storlazzi, C.D., Field, M.E., Bothner, M.H., Presto, M.K., Draut, A.E., 2009. Sedimentation processes in a coral reef embayment: Hanalei Bay, Kauai. Mar. Geol. 264, 140–151. doi:10.1016/j.margeo.2009.05.002</w:t>
+      </w:r>
+    </w:p>
+    <w:p>
+      <w:pPr>
+        <w:pStyle w:val="NormalWeb"/>
+        <w:ind w:left="480" w:hanging="480"/>
+        <w:divId w:val="1986352857"/>
+        <w:rPr>
+          <w:rFonts w:ascii="Calibri" w:hAnsi="Calibri"/>
+          <w:noProof/>
+          <w:sz w:val="22"/>
+        </w:rPr>
+      </w:pPr>
+      <w:r>
+        <w:rPr>
+          <w:rFonts w:ascii="Calibri" w:hAnsi="Calibri"/>
+          <w:noProof/>
+          <w:sz w:val="22"/>
+        </w:rPr>
+        <w:t>Takesue, R.K., Bothner, M.H., Reynolds, R.L., 2009. Sources of land-derived runoff to a coral reef-fringed embayment identified using geochemical tracers in nearshore sediment traps. Estuar. Coast. Shelf Sci. 85, 459–471. doi:10.1016/j.ecss.2009.09.014</w:t>
+      </w:r>
+    </w:p>
+    <w:p>
+      <w:r>
+        <w:fldChar w:fldCharType="end"/>
+      </w:r>
+      <w:bookmarkStart w:id="0" w:name="_GoBack"/>
+      <w:bookmarkEnd w:id="0"/>
+    </w:p>
     <w:sectPr>
       <w:pgSz w:w="12240" w:h="15840"/>
       <w:pgMar w:top="1440" w:right="1440" w:bottom="1440" w:left="1440" w:header="720" w:footer="720" w:gutter="0"/>
@@ -1040,6 +1153,22 @@
       </w:tblBorders>
     </w:tblPr>
   </w:style>
+  <w:style w:type="paragraph" w:styleId="NormalWeb">
+    <w:name w:val="Normal (Web)"/>
+    <w:basedOn w:val="Normal"/>
+    <w:uiPriority w:val="99"/>
+    <w:semiHidden/>
+    <w:unhideWhenUsed/>
+    <w:rsid w:val="00BC60C7"/>
+    <w:pPr>
+      <w:spacing w:before="100" w:beforeAutospacing="1" w:after="100" w:afterAutospacing="1" w:line="240" w:lineRule="auto"/>
+    </w:pPr>
+    <w:rPr>
+      <w:rFonts w:ascii="Times New Roman" w:eastAsiaTheme="minorEastAsia" w:hAnsi="Times New Roman" w:cs="Times New Roman"/>
+      <w:sz w:val="24"/>
+      <w:szCs w:val="24"/>
+    </w:rPr>
+  </w:style>
 </w:styles>
 </file>
 
@@ -1309,7 +1438,7 @@
 </file>
 
 <file path=customXml/itemProps1.xml><?xml version="1.0" encoding="utf-8"?>
-<ds:datastoreItem xmlns:ds="http://schemas.openxmlformats.org/officeDocument/2006/customXml" ds:itemID="{FCFFE83A-AEBE-43C1-98F3-B226712CE7E2}">
+<ds:datastoreItem xmlns:ds="http://schemas.openxmlformats.org/officeDocument/2006/customXml" ds:itemID="{A6C8C4C7-ABC7-4116-90FD-DEE285BDAB42}">
   <ds:schemaRefs>
     <ds:schemaRef ds:uri="http://schemas.openxmlformats.org/officeDocument/2006/bibliography"/>
   </ds:schemaRefs>

</xml_diff>